<commit_message>
added redis last page
</commit_message>
<xml_diff>
--- a/Assignment 6.docx
+++ b/Assignment 6.docx
@@ -29,21 +29,19 @@
         <w:t>CPSC 473-01</w:t>
       </w:r>
     </w:p>
-    <w:p/>
-    <w:p>
-      <w:r>
-        <w:t xml:space="preserve">1. </w:t>
-      </w:r>
-      <w:proofErr w:type="spellStart"/>
-      <w:proofErr w:type="gramStart"/>
-      <w:r>
-        <w:t>cURL</w:t>
-      </w:r>
-      <w:proofErr w:type="spellEnd"/>
-      <w:proofErr w:type="gramEnd"/>
-      <w:r>
-        <w:t xml:space="preserve"> to test the API.</w:t>
-      </w:r>
+    <w:p>
+      <w:pPr>
+        <w:pStyle w:val="ListParagraph"/>
+        <w:numPr>
+          <w:ilvl w:val="0"/>
+          <w:numId w:val="1"/>
+        </w:numPr>
+      </w:pPr>
+      <w:r>
+        <w:t>Redis Tutorial Last Page</w:t>
+      </w:r>
+      <w:bookmarkStart w:id="0" w:name="_GoBack"/>
+      <w:bookmarkEnd w:id="0"/>
     </w:p>
     <w:p>
       <w:r>
@@ -51,92 +49,10 @@
           <w:noProof/>
         </w:rPr>
         <w:drawing>
-          <wp:inline distT="0" distB="0" distL="0" distR="0" wp14:anchorId="48057BCC" wp14:editId="43590617">
+          <wp:inline distT="0" distB="0" distL="0" distR="0" wp14:anchorId="5D63F161" wp14:editId="5E2FFCBD">
             <wp:extent cx="5943600" cy="3343275"/>
             <wp:effectExtent l="0" t="0" r="0" b="9525"/>
-            <wp:docPr id="1" name="Picture 1"/>
-            <wp:cNvGraphicFramePr>
-              <a:graphicFrameLocks xmlns:a="http://schemas.openxmlformats.org/drawingml/2006/main" noChangeAspect="1"/>
-            </wp:cNvGraphicFramePr>
-            <a:graphic xmlns:a="http://schemas.openxmlformats.org/drawingml/2006/main">
-              <a:graphicData uri="http://schemas.openxmlformats.org/drawingml/2006/picture">
-                <pic:pic xmlns:pic="http://schemas.openxmlformats.org/drawingml/2006/picture">
-                  <pic:nvPicPr>
-                    <pic:cNvPr id="1" name=""/>
-                    <pic:cNvPicPr/>
-                  </pic:nvPicPr>
-                  <pic:blipFill>
-                    <a:blip r:embed="rId4"/>
-                    <a:stretch>
-                      <a:fillRect/>
-                    </a:stretch>
-                  </pic:blipFill>
-                  <pic:spPr>
-                    <a:xfrm>
-                      <a:off x="0" y="0"/>
-                      <a:ext cx="5943600" cy="3343275"/>
-                    </a:xfrm>
-                    <a:prstGeom prst="rect">
-                      <a:avLst/>
-                    </a:prstGeom>
-                  </pic:spPr>
-                </pic:pic>
-              </a:graphicData>
-            </a:graphic>
-          </wp:inline>
-        </w:drawing>
-      </w:r>
-    </w:p>
-    <w:p/>
-    <w:p>
-      <w:pPr>
-        <w:rPr>
-          <w:noProof/>
-        </w:rPr>
-      </w:pPr>
-    </w:p>
-    <w:p>
-      <w:pPr>
-        <w:rPr>
-          <w:noProof/>
-        </w:rPr>
-      </w:pPr>
-    </w:p>
-    <w:p>
-      <w:pPr>
-        <w:rPr>
-          <w:noProof/>
-        </w:rPr>
-      </w:pPr>
-    </w:p>
-    <w:p>
-      <w:pPr>
-        <w:rPr>
-          <w:noProof/>
-        </w:rPr>
-      </w:pPr>
-    </w:p>
-    <w:p>
-      <w:pPr>
-        <w:rPr>
-          <w:noProof/>
-        </w:rPr>
-      </w:pPr>
-    </w:p>
-    <w:p>
-      <w:r>
-        <w:lastRenderedPageBreak/>
-        <w:t>2. Statistic of wins and losses</w:t>
-      </w:r>
-      <w:r>
-        <w:rPr>
-          <w:noProof/>
-        </w:rPr>
-        <w:drawing>
-          <wp:inline distT="0" distB="0" distL="0" distR="0" wp14:anchorId="654130F4" wp14:editId="4A0FA5CF">
-            <wp:extent cx="5943600" cy="3343275"/>
-            <wp:effectExtent l="0" t="0" r="0" b="9525"/>
-            <wp:docPr id="3" name="Picture 3"/>
+            <wp:docPr id="2" name="Picture 2"/>
             <wp:cNvGraphicFramePr>
               <a:graphicFrameLocks xmlns:a="http://schemas.openxmlformats.org/drawingml/2006/main" noChangeAspect="1"/>
             </wp:cNvGraphicFramePr>
@@ -169,18 +85,9 @@
         </w:drawing>
       </w:r>
     </w:p>
-    <w:p/>
-    <w:p>
-      <w:r>
-        <w:t xml:space="preserve">3. </w:t>
-      </w:r>
-      <w:proofErr w:type="spellStart"/>
-      <w:r>
-        <w:t>Redis</w:t>
-      </w:r>
-      <w:proofErr w:type="spellEnd"/>
-      <w:r>
-        <w:t xml:space="preserve"> command to check wins and losses in the database.</w:t>
+    <w:p>
+      <w:r>
+        <w:t>1. cURL to test the API.</w:t>
       </w:r>
     </w:p>
     <w:p>
@@ -189,10 +96,10 @@
           <w:noProof/>
         </w:rPr>
         <w:drawing>
-          <wp:inline distT="0" distB="0" distL="0" distR="0" wp14:anchorId="3DD95A31" wp14:editId="32C549C5">
+          <wp:inline distT="0" distB="0" distL="0" distR="0" wp14:anchorId="48057BCC" wp14:editId="43590617">
             <wp:extent cx="5943600" cy="3343275"/>
             <wp:effectExtent l="0" t="0" r="0" b="9525"/>
-            <wp:docPr id="4" name="Picture 4"/>
+            <wp:docPr id="1" name="Picture 1"/>
             <wp:cNvGraphicFramePr>
               <a:graphicFrameLocks xmlns:a="http://schemas.openxmlformats.org/drawingml/2006/main" noChangeAspect="1"/>
             </wp:cNvGraphicFramePr>
@@ -226,23 +133,54 @@
       </w:r>
     </w:p>
     <w:p/>
-    <w:p/>
-    <w:p>
-      <w:r>
-        <w:lastRenderedPageBreak/>
-        <w:t>4. Sending DELETE “stats” to reset the database.</w:t>
-      </w:r>
-    </w:p>
-    <w:p>
+    <w:p>
+      <w:pPr>
+        <w:rPr>
+          <w:noProof/>
+        </w:rPr>
+      </w:pPr>
+    </w:p>
+    <w:p>
+      <w:pPr>
+        <w:rPr>
+          <w:noProof/>
+        </w:rPr>
+      </w:pPr>
+    </w:p>
+    <w:p>
+      <w:pPr>
+        <w:rPr>
+          <w:noProof/>
+        </w:rPr>
+      </w:pPr>
+    </w:p>
+    <w:p>
+      <w:pPr>
+        <w:rPr>
+          <w:noProof/>
+        </w:rPr>
+      </w:pPr>
+    </w:p>
+    <w:p>
+      <w:pPr>
+        <w:rPr>
+          <w:noProof/>
+        </w:rPr>
+      </w:pPr>
+    </w:p>
+    <w:p>
+      <w:r>
+        <w:t>2. Statistic of wins and losses</w:t>
+      </w:r>
       <w:r>
         <w:rPr>
           <w:noProof/>
         </w:rPr>
         <w:drawing>
-          <wp:inline distT="0" distB="0" distL="0" distR="0" wp14:anchorId="44285052" wp14:editId="34F823C6">
+          <wp:inline distT="0" distB="0" distL="0" distR="0" wp14:anchorId="654130F4" wp14:editId="4A0FA5CF">
             <wp:extent cx="5943600" cy="3343275"/>
             <wp:effectExtent l="0" t="0" r="0" b="9525"/>
-            <wp:docPr id="5" name="Picture 5"/>
+            <wp:docPr id="3" name="Picture 3"/>
             <wp:cNvGraphicFramePr>
               <a:graphicFrameLocks xmlns:a="http://schemas.openxmlformats.org/drawingml/2006/main" noChangeAspect="1"/>
             </wp:cNvGraphicFramePr>
@@ -275,36 +213,23 @@
         </w:drawing>
       </w:r>
     </w:p>
-    <w:p>
-      <w:pPr>
-        <w:rPr>
-          <w:noProof/>
-        </w:rPr>
-      </w:pPr>
-    </w:p>
-    <w:p>
-      <w:pPr>
-        <w:rPr>
-          <w:noProof/>
-        </w:rPr>
-      </w:pPr>
-      <w:r>
-        <w:rPr>
-          <w:noProof/>
-        </w:rPr>
-        <w:t>5. Wins and losses reset to 0.</w:t>
-      </w:r>
-    </w:p>
-    <w:p>
-      <w:r>
-        <w:rPr>
-          <w:noProof/>
-        </w:rPr>
+    <w:p/>
+    <w:p>
+      <w:r>
+        <w:t>3. Redis command to check wins and losses in the database.</w:t>
+      </w:r>
+    </w:p>
+    <w:p>
+      <w:r>
+        <w:rPr>
+          <w:noProof/>
+        </w:rPr>
+        <w:lastRenderedPageBreak/>
         <w:drawing>
-          <wp:inline distT="0" distB="0" distL="0" distR="0" wp14:anchorId="318BBE5C" wp14:editId="7D6CB48F">
+          <wp:inline distT="0" distB="0" distL="0" distR="0" wp14:anchorId="3DD95A31" wp14:editId="32C549C5">
             <wp:extent cx="5943600" cy="3343275"/>
             <wp:effectExtent l="0" t="0" r="0" b="9525"/>
-            <wp:docPr id="6" name="Picture 6"/>
+            <wp:docPr id="4" name="Picture 4"/>
             <wp:cNvGraphicFramePr>
               <a:graphicFrameLocks xmlns:a="http://schemas.openxmlformats.org/drawingml/2006/main" noChangeAspect="1"/>
             </wp:cNvGraphicFramePr>
@@ -337,10 +262,119 @@
         </w:drawing>
       </w:r>
     </w:p>
-    <w:p>
-      <w:bookmarkStart w:id="0" w:name="_GoBack"/>
-      <w:bookmarkEnd w:id="0"/>
-    </w:p>
+    <w:p/>
+    <w:p/>
+    <w:p>
+      <w:r>
+        <w:t>4. Sending DELETE “stats” to reset the database.</w:t>
+      </w:r>
+    </w:p>
+    <w:p>
+      <w:r>
+        <w:rPr>
+          <w:noProof/>
+        </w:rPr>
+        <w:drawing>
+          <wp:inline distT="0" distB="0" distL="0" distR="0" wp14:anchorId="44285052" wp14:editId="34F823C6">
+            <wp:extent cx="5943600" cy="3343275"/>
+            <wp:effectExtent l="0" t="0" r="0" b="9525"/>
+            <wp:docPr id="5" name="Picture 5"/>
+            <wp:cNvGraphicFramePr>
+              <a:graphicFrameLocks xmlns:a="http://schemas.openxmlformats.org/drawingml/2006/main" noChangeAspect="1"/>
+            </wp:cNvGraphicFramePr>
+            <a:graphic xmlns:a="http://schemas.openxmlformats.org/drawingml/2006/main">
+              <a:graphicData uri="http://schemas.openxmlformats.org/drawingml/2006/picture">
+                <pic:pic xmlns:pic="http://schemas.openxmlformats.org/drawingml/2006/picture">
+                  <pic:nvPicPr>
+                    <pic:cNvPr id="1" name=""/>
+                    <pic:cNvPicPr/>
+                  </pic:nvPicPr>
+                  <pic:blipFill>
+                    <a:blip r:embed="rId9"/>
+                    <a:stretch>
+                      <a:fillRect/>
+                    </a:stretch>
+                  </pic:blipFill>
+                  <pic:spPr>
+                    <a:xfrm>
+                      <a:off x="0" y="0"/>
+                      <a:ext cx="5943600" cy="3343275"/>
+                    </a:xfrm>
+                    <a:prstGeom prst="rect">
+                      <a:avLst/>
+                    </a:prstGeom>
+                  </pic:spPr>
+                </pic:pic>
+              </a:graphicData>
+            </a:graphic>
+          </wp:inline>
+        </w:drawing>
+      </w:r>
+    </w:p>
+    <w:p>
+      <w:pPr>
+        <w:rPr>
+          <w:noProof/>
+        </w:rPr>
+      </w:pPr>
+    </w:p>
+    <w:p>
+      <w:pPr>
+        <w:rPr>
+          <w:noProof/>
+        </w:rPr>
+      </w:pPr>
+      <w:r>
+        <w:rPr>
+          <w:noProof/>
+        </w:rPr>
+        <w:lastRenderedPageBreak/>
+        <w:t>5. Wins and losses reset to 0.</w:t>
+      </w:r>
+    </w:p>
+    <w:p>
+      <w:r>
+        <w:rPr>
+          <w:noProof/>
+        </w:rPr>
+        <w:drawing>
+          <wp:inline distT="0" distB="0" distL="0" distR="0" wp14:anchorId="318BBE5C" wp14:editId="7D6CB48F">
+            <wp:extent cx="5943600" cy="3343275"/>
+            <wp:effectExtent l="0" t="0" r="0" b="9525"/>
+            <wp:docPr id="6" name="Picture 6"/>
+            <wp:cNvGraphicFramePr>
+              <a:graphicFrameLocks xmlns:a="http://schemas.openxmlformats.org/drawingml/2006/main" noChangeAspect="1"/>
+            </wp:cNvGraphicFramePr>
+            <a:graphic xmlns:a="http://schemas.openxmlformats.org/drawingml/2006/main">
+              <a:graphicData uri="http://schemas.openxmlformats.org/drawingml/2006/picture">
+                <pic:pic xmlns:pic="http://schemas.openxmlformats.org/drawingml/2006/picture">
+                  <pic:nvPicPr>
+                    <pic:cNvPr id="1" name=""/>
+                    <pic:cNvPicPr/>
+                  </pic:nvPicPr>
+                  <pic:blipFill>
+                    <a:blip r:embed="rId10"/>
+                    <a:stretch>
+                      <a:fillRect/>
+                    </a:stretch>
+                  </pic:blipFill>
+                  <pic:spPr>
+                    <a:xfrm>
+                      <a:off x="0" y="0"/>
+                      <a:ext cx="5943600" cy="3343275"/>
+                    </a:xfrm>
+                    <a:prstGeom prst="rect">
+                      <a:avLst/>
+                    </a:prstGeom>
+                  </pic:spPr>
+                </pic:pic>
+              </a:graphicData>
+            </a:graphic>
+          </wp:inline>
+        </w:drawing>
+      </w:r>
+    </w:p>
+    <w:p/>
     <w:sectPr>
       <w:pgSz w:w="12240" w:h="15840"/>
       <w:pgMar w:top="1440" w:right="1440" w:bottom="1440" w:left="1440" w:header="720" w:footer="720" w:gutter="0"/>
@@ -349,6 +383,126 @@
     </w:sectPr>
   </w:body>
 </w:document>
+</file>
+
+<file path=word/numbering.xml><?xml version="1.0" encoding="utf-8"?>
+<w:numbering xmlns:wpc="http://schemas.microsoft.com/office/word/2010/wordprocessingCanvas" xmlns:mc="http://schemas.openxmlformats.org/markup-compatibility/2006" xmlns:o="urn:schemas-microsoft-com:office:office" xmlns:r="http://schemas.openxmlformats.org/officeDocument/2006/relationships" xmlns:m="http://schemas.openxmlformats.org/officeDocument/2006/math" xmlns:v="urn:schemas-microsoft-com:vml" xmlns:wp14="http://schemas.microsoft.com/office/word/2010/wordprocessingDrawing" xmlns:wp="http://schemas.openxmlformats.org/drawingml/2006/wordprocessingDrawing" xmlns:w10="urn:schemas-microsoft-com:office:word" xmlns:w="http://schemas.openxmlformats.org/wordprocessingml/2006/main" xmlns:w14="http://schemas.microsoft.com/office/word/2010/wordml" xmlns:w15="http://schemas.microsoft.com/office/word/2012/wordml" xmlns:wpg="http://schemas.microsoft.com/office/word/2010/wordprocessingGroup" xmlns:wpi="http://schemas.microsoft.com/office/word/2010/wordprocessingInk" xmlns:wne="http://schemas.microsoft.com/office/word/2006/wordml" xmlns:wps="http://schemas.microsoft.com/office/word/2010/wordprocessingShape" mc:Ignorable="w14 w15 wp14">
+  <w:abstractNum w:abstractNumId="0" w15:restartNumberingAfterBreak="0">
+    <w:nsid w:val="1E891BC3"/>
+    <w:multiLevelType w:val="hybridMultilevel"/>
+    <w:tmpl w:val="C12E9252"/>
+    <w:lvl w:ilvl="0" w:tplc="75B658EC">
+      <w:numFmt w:val="bullet"/>
+      <w:lvlText w:val=""/>
+      <w:lvlJc w:val="left"/>
+      <w:pPr>
+        <w:ind w:left="720" w:hanging="360"/>
+      </w:pPr>
+      <w:rPr>
+        <w:rFonts w:ascii="Symbol" w:eastAsiaTheme="minorHAnsi" w:hAnsi="Symbol" w:cstheme="minorBidi" w:hint="default"/>
+      </w:rPr>
+    </w:lvl>
+    <w:lvl w:ilvl="1" w:tplc="04090003" w:tentative="1">
+      <w:start w:val="1"/>
+      <w:numFmt w:val="bullet"/>
+      <w:lvlText w:val="o"/>
+      <w:lvlJc w:val="left"/>
+      <w:pPr>
+        <w:ind w:left="1440" w:hanging="360"/>
+      </w:pPr>
+      <w:rPr>
+        <w:rFonts w:ascii="Courier New" w:hAnsi="Courier New" w:cs="Courier New" w:hint="default"/>
+      </w:rPr>
+    </w:lvl>
+    <w:lvl w:ilvl="2" w:tplc="04090005" w:tentative="1">
+      <w:start w:val="1"/>
+      <w:numFmt w:val="bullet"/>
+      <w:lvlText w:val=""/>
+      <w:lvlJc w:val="left"/>
+      <w:pPr>
+        <w:ind w:left="2160" w:hanging="360"/>
+      </w:pPr>
+      <w:rPr>
+        <w:rFonts w:ascii="Wingdings" w:hAnsi="Wingdings" w:hint="default"/>
+      </w:rPr>
+    </w:lvl>
+    <w:lvl w:ilvl="3" w:tplc="04090001" w:tentative="1">
+      <w:start w:val="1"/>
+      <w:numFmt w:val="bullet"/>
+      <w:lvlText w:val=""/>
+      <w:lvlJc w:val="left"/>
+      <w:pPr>
+        <w:ind w:left="2880" w:hanging="360"/>
+      </w:pPr>
+      <w:rPr>
+        <w:rFonts w:ascii="Symbol" w:hAnsi="Symbol" w:hint="default"/>
+      </w:rPr>
+    </w:lvl>
+    <w:lvl w:ilvl="4" w:tplc="04090003" w:tentative="1">
+      <w:start w:val="1"/>
+      <w:numFmt w:val="bullet"/>
+      <w:lvlText w:val="o"/>
+      <w:lvlJc w:val="left"/>
+      <w:pPr>
+        <w:ind w:left="3600" w:hanging="360"/>
+      </w:pPr>
+      <w:rPr>
+        <w:rFonts w:ascii="Courier New" w:hAnsi="Courier New" w:cs="Courier New" w:hint="default"/>
+      </w:rPr>
+    </w:lvl>
+    <w:lvl w:ilvl="5" w:tplc="04090005" w:tentative="1">
+      <w:start w:val="1"/>
+      <w:numFmt w:val="bullet"/>
+      <w:lvlText w:val=""/>
+      <w:lvlJc w:val="left"/>
+      <w:pPr>
+        <w:ind w:left="4320" w:hanging="360"/>
+      </w:pPr>
+      <w:rPr>
+        <w:rFonts w:ascii="Wingdings" w:hAnsi="Wingdings" w:hint="default"/>
+      </w:rPr>
+    </w:lvl>
+    <w:lvl w:ilvl="6" w:tplc="04090001" w:tentative="1">
+      <w:start w:val="1"/>
+      <w:numFmt w:val="bullet"/>
+      <w:lvlText w:val=""/>
+      <w:lvlJc w:val="left"/>
+      <w:pPr>
+        <w:ind w:left="5040" w:hanging="360"/>
+      </w:pPr>
+      <w:rPr>
+        <w:rFonts w:ascii="Symbol" w:hAnsi="Symbol" w:hint="default"/>
+      </w:rPr>
+    </w:lvl>
+    <w:lvl w:ilvl="7" w:tplc="04090003" w:tentative="1">
+      <w:start w:val="1"/>
+      <w:numFmt w:val="bullet"/>
+      <w:lvlText w:val="o"/>
+      <w:lvlJc w:val="left"/>
+      <w:pPr>
+        <w:ind w:left="5760" w:hanging="360"/>
+      </w:pPr>
+      <w:rPr>
+        <w:rFonts w:ascii="Courier New" w:hAnsi="Courier New" w:cs="Courier New" w:hint="default"/>
+      </w:rPr>
+    </w:lvl>
+    <w:lvl w:ilvl="8" w:tplc="04090005" w:tentative="1">
+      <w:start w:val="1"/>
+      <w:numFmt w:val="bullet"/>
+      <w:lvlText w:val=""/>
+      <w:lvlJc w:val="left"/>
+      <w:pPr>
+        <w:ind w:left="6480" w:hanging="360"/>
+      </w:pPr>
+      <w:rPr>
+        <w:rFonts w:ascii="Wingdings" w:hAnsi="Wingdings" w:hint="default"/>
+      </w:rPr>
+    </w:lvl>
+  </w:abstractNum>
+  <w:num w:numId="1">
+    <w:abstractNumId w:val="0"/>
+  </w:num>
+</w:numbering>
 </file>
 
 <file path=word/styles.xml><?xml version="1.0" encoding="utf-8"?>
@@ -772,6 +926,17 @@
     <w:semiHidden/>
     <w:unhideWhenUsed/>
   </w:style>
+  <w:style w:type="paragraph" w:styleId="ListParagraph">
+    <w:name w:val="List Paragraph"/>
+    <w:basedOn w:val="Normal"/>
+    <w:uiPriority w:val="34"/>
+    <w:qFormat/>
+    <w:rsid w:val="00290619"/>
+    <w:pPr>
+      <w:ind w:left="720"/>
+      <w:contextualSpacing/>
+    </w:pPr>
+  </w:style>
 </w:styles>
 </file>
 

</xml_diff>